<commit_message>
Ejecución clase 2: 28 de abril - Actualización
-> Se actualiza el ejercicio 4 con comentarios y la reflexión diaria
</commit_message>
<xml_diff>
--- a/MÓDULO 1 PROGRAMACIÓN BÁSICA EN JAVA/Unidad 1 - Algoritmos/Evidencia Dia 3 semana 1 - 28 de abril/Ejercicio 4.docx
+++ b/MÓDULO 1 PROGRAMACIÓN BÁSICA EN JAVA/Unidad 1 - Algoritmos/Evidencia Dia 3 semana 1 - 28 de abril/Ejercicio 4.docx
@@ -77,19 +77,98 @@
           <w:szCs w:val="21"/>
           <w:shd w:val="clear" w:color="auto" w:fill="FFFFFF"/>
         </w:rPr>
-        <w:t xml:space="preserve">Nicole, Yorch, Fabian, </w:t>
-      </w:r>
-      <w:proofErr w:type="spellStart"/>
-      <w:r>
-        <w:rPr>
-          <w:rFonts w:ascii="Source Sans Pro" w:hAnsi="Source Sans Pro"/>
-          <w:sz w:val="21"/>
-          <w:szCs w:val="21"/>
-          <w:shd w:val="clear" w:color="auto" w:fill="FFFFFF"/>
-        </w:rPr>
-        <w:t>Benjamin</w:t>
-      </w:r>
-      <w:proofErr w:type="spellEnd"/>
+        <w:t>Nicole</w:t>
+      </w:r>
+      <w:r>
+        <w:rPr>
+          <w:rFonts w:ascii="Source Sans Pro" w:hAnsi="Source Sans Pro"/>
+          <w:sz w:val="21"/>
+          <w:szCs w:val="21"/>
+          <w:shd w:val="clear" w:color="auto" w:fill="FFFFFF"/>
+        </w:rPr>
+        <w:t xml:space="preserve"> Segura</w:t>
+      </w:r>
+      <w:r>
+        <w:rPr>
+          <w:rFonts w:ascii="Source Sans Pro" w:hAnsi="Source Sans Pro"/>
+          <w:sz w:val="21"/>
+          <w:szCs w:val="21"/>
+          <w:shd w:val="clear" w:color="auto" w:fill="FFFFFF"/>
+        </w:rPr>
+        <w:t>, Yorch</w:t>
+      </w:r>
+      <w:r>
+        <w:rPr>
+          <w:rFonts w:ascii="Source Sans Pro" w:hAnsi="Source Sans Pro"/>
+          <w:sz w:val="21"/>
+          <w:szCs w:val="21"/>
+          <w:shd w:val="clear" w:color="auto" w:fill="FFFFFF"/>
+        </w:rPr>
+        <w:t xml:space="preserve"> Sepúlveda</w:t>
+      </w:r>
+      <w:r>
+        <w:rPr>
+          <w:rFonts w:ascii="Source Sans Pro" w:hAnsi="Source Sans Pro"/>
+          <w:sz w:val="21"/>
+          <w:szCs w:val="21"/>
+          <w:shd w:val="clear" w:color="auto" w:fill="FFFFFF"/>
+        </w:rPr>
+        <w:t>, Fabian</w:t>
+      </w:r>
+      <w:r>
+        <w:rPr>
+          <w:rFonts w:ascii="Source Sans Pro" w:hAnsi="Source Sans Pro"/>
+          <w:sz w:val="21"/>
+          <w:szCs w:val="21"/>
+          <w:shd w:val="clear" w:color="auto" w:fill="FFFFFF"/>
+        </w:rPr>
+        <w:t xml:space="preserve"> Rojas</w:t>
+      </w:r>
+      <w:r>
+        <w:rPr>
+          <w:rFonts w:ascii="Source Sans Pro" w:hAnsi="Source Sans Pro"/>
+          <w:sz w:val="21"/>
+          <w:szCs w:val="21"/>
+          <w:shd w:val="clear" w:color="auto" w:fill="FFFFFF"/>
+        </w:rPr>
+        <w:t xml:space="preserve">, </w:t>
+      </w:r>
+      <w:r>
+        <w:rPr>
+          <w:rFonts w:ascii="Source Sans Pro" w:hAnsi="Source Sans Pro"/>
+          <w:sz w:val="21"/>
+          <w:szCs w:val="21"/>
+          <w:shd w:val="clear" w:color="auto" w:fill="FFFFFF"/>
+        </w:rPr>
+        <w:t>Benjamín</w:t>
+      </w:r>
+      <w:r>
+        <w:rPr>
+          <w:rFonts w:ascii="Source Sans Pro" w:hAnsi="Source Sans Pro"/>
+          <w:sz w:val="21"/>
+          <w:szCs w:val="21"/>
+          <w:shd w:val="clear" w:color="auto" w:fill="FFFFFF"/>
+        </w:rPr>
+        <w:t xml:space="preserve"> Ortiz</w:t>
+      </w:r>
+      <w:r>
+        <w:rPr>
+          <w:rFonts w:ascii="Source Sans Pro" w:hAnsi="Source Sans Pro"/>
+          <w:sz w:val="21"/>
+          <w:szCs w:val="21"/>
+          <w:shd w:val="clear" w:color="auto" w:fill="FFFFFF"/>
+        </w:rPr>
+        <w:t>, Fabiola</w:t>
+      </w:r>
+      <w:r>
+        <w:rPr>
+          <w:rFonts w:ascii="Source Sans Pro" w:hAnsi="Source Sans Pro"/>
+          <w:sz w:val="21"/>
+          <w:szCs w:val="21"/>
+          <w:shd w:val="clear" w:color="auto" w:fill="FFFFFF"/>
+        </w:rPr>
+        <w:t xml:space="preserve"> Arenas</w:t>
+      </w:r>
     </w:p>
     <w:p>
       <w:pPr>
@@ -149,6 +228,15 @@
         </w:rPr>
         <w:t>n</w:t>
       </w:r>
+      <w:r>
+        <w:rPr>
+          <w:rFonts w:ascii="Source Sans Pro" w:hAnsi="Source Sans Pro"/>
+          <w:sz w:val="21"/>
+          <w:szCs w:val="21"/>
+          <w:shd w:val="clear" w:color="auto" w:fill="FFFFFF"/>
+        </w:rPr>
+        <w:t>, nombre de recepcionista del producto, RUT recepcionista del producto</w:t>
+      </w:r>
     </w:p>
     <w:p>
       <w:pPr>
@@ -597,6 +685,86 @@
       <w:proofErr w:type="spellEnd"/>
     </w:p>
     <w:p>
+      <w:pPr>
+        <w:pStyle w:val="Prrafodelista"/>
+        <w:numPr>
+          <w:ilvl w:val="0"/>
+          <w:numId w:val="1"/>
+        </w:numPr>
+      </w:pPr>
+      <w:proofErr w:type="spellStart"/>
+      <w:r>
+        <w:rPr>
+          <w:rFonts w:ascii="Source Sans Pro" w:hAnsi="Source Sans Pro"/>
+          <w:sz w:val="21"/>
+          <w:szCs w:val="21"/>
+          <w:shd w:val="clear" w:color="auto" w:fill="FFFFFF"/>
+        </w:rPr>
+        <w:t>nombreRecepcionista</w:t>
+      </w:r>
+      <w:proofErr w:type="spellEnd"/>
+      <w:r>
+        <w:rPr>
+          <w:rFonts w:ascii="Source Sans Pro" w:hAnsi="Source Sans Pro"/>
+          <w:sz w:val="21"/>
+          <w:szCs w:val="21"/>
+          <w:shd w:val="clear" w:color="auto" w:fill="FFFFFF"/>
+        </w:rPr>
+        <w:t xml:space="preserve">: </w:t>
+      </w:r>
+      <w:proofErr w:type="spellStart"/>
+      <w:r>
+        <w:rPr>
+          <w:rFonts w:ascii="Source Sans Pro" w:hAnsi="Source Sans Pro"/>
+          <w:sz w:val="21"/>
+          <w:szCs w:val="21"/>
+          <w:shd w:val="clear" w:color="auto" w:fill="FFFFFF"/>
+        </w:rPr>
+        <w:t>String</w:t>
+      </w:r>
+      <w:proofErr w:type="spellEnd"/>
+    </w:p>
+    <w:p>
+      <w:pPr>
+        <w:pStyle w:val="Prrafodelista"/>
+        <w:numPr>
+          <w:ilvl w:val="0"/>
+          <w:numId w:val="1"/>
+        </w:numPr>
+      </w:pPr>
+      <w:proofErr w:type="spellStart"/>
+      <w:r>
+        <w:rPr>
+          <w:rFonts w:ascii="Source Sans Pro" w:hAnsi="Source Sans Pro"/>
+          <w:sz w:val="21"/>
+          <w:szCs w:val="21"/>
+          <w:shd w:val="clear" w:color="auto" w:fill="FFFFFF"/>
+        </w:rPr>
+        <w:t>rutRecepcionista</w:t>
+      </w:r>
+      <w:proofErr w:type="spellEnd"/>
+      <w:r>
+        <w:rPr>
+          <w:rFonts w:ascii="Source Sans Pro" w:hAnsi="Source Sans Pro"/>
+          <w:sz w:val="21"/>
+          <w:szCs w:val="21"/>
+          <w:shd w:val="clear" w:color="auto" w:fill="FFFFFF"/>
+        </w:rPr>
+        <w:t xml:space="preserve">: </w:t>
+      </w:r>
+      <w:proofErr w:type="spellStart"/>
+      <w:r>
+        <w:rPr>
+          <w:rFonts w:ascii="Source Sans Pro" w:hAnsi="Source Sans Pro"/>
+          <w:sz w:val="21"/>
+          <w:szCs w:val="21"/>
+          <w:shd w:val="clear" w:color="auto" w:fill="FFFFFF"/>
+        </w:rPr>
+        <w:t>String</w:t>
+      </w:r>
+      <w:proofErr w:type="spellEnd"/>
+    </w:p>
+    <w:p>
       <w:r>
         <w:t>Proceso</w:t>
       </w:r>
@@ -704,27 +872,108 @@
       <w:pPr>
         <w:pStyle w:val="Prrafodelista"/>
         <w:numPr>
+          <w:ilvl w:val="1"/>
+          <w:numId w:val="2"/>
+        </w:numPr>
+      </w:pPr>
+      <w:r>
+        <w:rPr>
+          <w:rFonts w:ascii="Source Sans Pro" w:hAnsi="Source Sans Pro"/>
+          <w:sz w:val="21"/>
+          <w:szCs w:val="21"/>
+          <w:shd w:val="clear" w:color="auto" w:fill="FFFFFF"/>
+        </w:rPr>
+        <w:t>S</w:t>
+      </w:r>
+      <w:r>
+        <w:rPr>
+          <w:rFonts w:ascii="Source Sans Pro" w:hAnsi="Source Sans Pro"/>
+          <w:sz w:val="21"/>
+          <w:szCs w:val="21"/>
+          <w:shd w:val="clear" w:color="auto" w:fill="FFFFFF"/>
+        </w:rPr>
+        <w:t>eleccionar cantidad a comprar</w:t>
+      </w:r>
+    </w:p>
+    <w:p>
+      <w:pPr>
+        <w:pStyle w:val="Prrafodelista"/>
+        <w:numPr>
+          <w:ilvl w:val="1"/>
+          <w:numId w:val="2"/>
+        </w:numPr>
+      </w:pPr>
+      <w:r>
+        <w:rPr>
+          <w:rFonts w:ascii="Source Sans Pro" w:hAnsi="Source Sans Pro"/>
+          <w:sz w:val="21"/>
+          <w:szCs w:val="21"/>
+          <w:shd w:val="clear" w:color="auto" w:fill="FFFFFF"/>
+        </w:rPr>
+        <w:t>Validar existencia de cantidad de producto</w:t>
+      </w:r>
+    </w:p>
+    <w:p>
+      <w:pPr>
+        <w:pStyle w:val="Prrafodelista"/>
+        <w:numPr>
+          <w:ilvl w:val="1"/>
+          <w:numId w:val="2"/>
+        </w:numPr>
+      </w:pPr>
+      <w:proofErr w:type="spellStart"/>
+      <w:r>
+        <w:t>monto</w:t>
+      </w:r>
+      <w:r>
+        <w:t>Sub</w:t>
+      </w:r>
+      <w:r>
+        <w:t>TotalCompra</w:t>
+      </w:r>
+      <w:proofErr w:type="spellEnd"/>
+      <w:r>
+        <w:t xml:space="preserve"> = </w:t>
+      </w:r>
+      <w:r>
+        <w:t>precio * cantidad, cálculo para cada producto seleccionado</w:t>
+      </w:r>
+    </w:p>
+    <w:p>
+      <w:pPr>
+        <w:pStyle w:val="Prrafodelista"/>
+        <w:numPr>
+          <w:ilvl w:val="1"/>
+          <w:numId w:val="2"/>
+        </w:numPr>
+      </w:pPr>
+      <w:r>
+        <w:t xml:space="preserve">Seleccionar si quiere </w:t>
+      </w:r>
+      <w:proofErr w:type="spellStart"/>
+      <w:r>
+        <w:t>Garantia</w:t>
+      </w:r>
+      <w:proofErr w:type="spellEnd"/>
+      <w:r>
+        <w:t xml:space="preserve"> extendida</w:t>
+      </w:r>
+    </w:p>
+    <w:p>
+      <w:pPr>
+        <w:pStyle w:val="Prrafodelista"/>
+        <w:numPr>
           <w:ilvl w:val="0"/>
           <w:numId w:val="2"/>
         </w:numPr>
       </w:pPr>
-      <w:r>
-        <w:rPr>
-          <w:rFonts w:ascii="Source Sans Pro" w:hAnsi="Source Sans Pro"/>
-          <w:sz w:val="21"/>
-          <w:szCs w:val="21"/>
-          <w:shd w:val="clear" w:color="auto" w:fill="FFFFFF"/>
-        </w:rPr>
-        <w:t>S</w:t>
-      </w:r>
-      <w:r>
-        <w:rPr>
-          <w:rFonts w:ascii="Source Sans Pro" w:hAnsi="Source Sans Pro"/>
-          <w:sz w:val="21"/>
-          <w:szCs w:val="21"/>
-          <w:shd w:val="clear" w:color="auto" w:fill="FFFFFF"/>
-        </w:rPr>
-        <w:t>eleccionar cantidad a comprar</w:t>
+      <w:proofErr w:type="spellStart"/>
+      <w:r>
+        <w:t>montoTotal</w:t>
+      </w:r>
+      <w:proofErr w:type="spellEnd"/>
+      <w:r>
+        <w:t xml:space="preserve"> = suma de todos los subtotales de los productos seleccionados</w:t>
       </w:r>
     </w:p>
     <w:p>
@@ -735,22 +984,92 @@
           <w:numId w:val="2"/>
         </w:numPr>
       </w:pPr>
-      <w:proofErr w:type="spellStart"/>
-      <w:r>
-        <w:t>monto</w:t>
-      </w:r>
-      <w:r>
-        <w:t>Sub</w:t>
-      </w:r>
-      <w:r>
-        <w:t>TotalCompra</w:t>
-      </w:r>
-      <w:proofErr w:type="spellEnd"/>
-      <w:r>
-        <w:t xml:space="preserve"> = </w:t>
-      </w:r>
-      <w:r>
-        <w:t>precio * cantidad, cálculo para cada producto seleccionado</w:t>
+      <w:r>
+        <w:rPr>
+          <w:rFonts w:ascii="Source Sans Pro" w:hAnsi="Source Sans Pro"/>
+          <w:sz w:val="21"/>
+          <w:szCs w:val="21"/>
+          <w:shd w:val="clear" w:color="auto" w:fill="FFFFFF"/>
+        </w:rPr>
+        <w:t>Ingreso tipo de despacho</w:t>
+      </w:r>
+    </w:p>
+    <w:p>
+      <w:pPr>
+        <w:pStyle w:val="Prrafodelista"/>
+        <w:numPr>
+          <w:ilvl w:val="1"/>
+          <w:numId w:val="2"/>
+        </w:numPr>
+      </w:pPr>
+      <w:r>
+        <w:rPr>
+          <w:rFonts w:ascii="Source Sans Pro" w:hAnsi="Source Sans Pro"/>
+          <w:sz w:val="21"/>
+          <w:szCs w:val="21"/>
+          <w:shd w:val="clear" w:color="auto" w:fill="FFFFFF"/>
+        </w:rPr>
+        <w:t>Retiro en tienda</w:t>
+      </w:r>
+    </w:p>
+    <w:p>
+      <w:pPr>
+        <w:pStyle w:val="Prrafodelista"/>
+        <w:numPr>
+          <w:ilvl w:val="1"/>
+          <w:numId w:val="2"/>
+        </w:numPr>
+      </w:pPr>
+      <w:r>
+        <w:rPr>
+          <w:rFonts w:ascii="Source Sans Pro" w:hAnsi="Source Sans Pro"/>
+          <w:sz w:val="21"/>
+          <w:szCs w:val="21"/>
+          <w:shd w:val="clear" w:color="auto" w:fill="FFFFFF"/>
+        </w:rPr>
+        <w:t>Retiro a domicilio</w:t>
+      </w:r>
+    </w:p>
+    <w:p>
+      <w:pPr>
+        <w:pStyle w:val="Prrafodelista"/>
+        <w:numPr>
+          <w:ilvl w:val="2"/>
+          <w:numId w:val="2"/>
+        </w:numPr>
+      </w:pPr>
+      <w:r>
+        <w:rPr>
+          <w:rFonts w:ascii="Source Sans Pro" w:hAnsi="Source Sans Pro"/>
+          <w:sz w:val="21"/>
+          <w:szCs w:val="21"/>
+          <w:shd w:val="clear" w:color="auto" w:fill="FFFFFF"/>
+        </w:rPr>
+        <w:t>Ingresar dirección de recepción del producto</w:t>
+      </w:r>
+    </w:p>
+    <w:p>
+      <w:pPr>
+        <w:pStyle w:val="Prrafodelista"/>
+        <w:numPr>
+          <w:ilvl w:val="1"/>
+          <w:numId w:val="2"/>
+        </w:numPr>
+      </w:pPr>
+      <w:r>
+        <w:t>Ingresar nombre de recepcionista del producto</w:t>
+      </w:r>
+    </w:p>
+    <w:p>
+      <w:pPr>
+        <w:pStyle w:val="Prrafodelista"/>
+        <w:numPr>
+          <w:ilvl w:val="1"/>
+          <w:numId w:val="2"/>
+        </w:numPr>
+      </w:pPr>
+      <w:r>
+        <w:t>Ingresar el RUT del recepcionista</w:t>
       </w:r>
     </w:p>
     <w:p>
@@ -761,13 +1080,14 @@
           <w:numId w:val="2"/>
         </w:numPr>
       </w:pPr>
-      <w:proofErr w:type="spellStart"/>
-      <w:r>
-        <w:t>montoTotal</w:t>
-      </w:r>
-      <w:proofErr w:type="spellEnd"/>
-      <w:r>
-        <w:t xml:space="preserve"> = suma de todos los subtotales de los productos seleccionados</w:t>
+      <w:r>
+        <w:rPr>
+          <w:rFonts w:ascii="Source Sans Pro" w:hAnsi="Source Sans Pro"/>
+          <w:sz w:val="21"/>
+          <w:szCs w:val="21"/>
+          <w:shd w:val="clear" w:color="auto" w:fill="FFFFFF"/>
+        </w:rPr>
+        <w:t>Ingresar medio de pago</w:t>
       </w:r>
     </w:p>
     <w:p>
@@ -785,51 +1105,6 @@
           <w:szCs w:val="21"/>
           <w:shd w:val="clear" w:color="auto" w:fill="FFFFFF"/>
         </w:rPr>
-        <w:t>Ingresar medio de pago</w:t>
-      </w:r>
-      <w:r>
-        <w:rPr>
-          <w:rFonts w:ascii="Source Sans Pro" w:hAnsi="Source Sans Pro"/>
-          <w:sz w:val="21"/>
-          <w:szCs w:val="21"/>
-          <w:shd w:val="clear" w:color="auto" w:fill="FFFFFF"/>
-        </w:rPr>
-        <w:t xml:space="preserve"> </w:t>
-      </w:r>
-    </w:p>
-    <w:p>
-      <w:pPr>
-        <w:pStyle w:val="Prrafodelista"/>
-        <w:numPr>
-          <w:ilvl w:val="0"/>
-          <w:numId w:val="2"/>
-        </w:numPr>
-      </w:pPr>
-      <w:r>
-        <w:rPr>
-          <w:rFonts w:ascii="Source Sans Pro" w:hAnsi="Source Sans Pro"/>
-          <w:sz w:val="21"/>
-          <w:szCs w:val="21"/>
-          <w:shd w:val="clear" w:color="auto" w:fill="FFFFFF"/>
-        </w:rPr>
-        <w:t>Ingresar dirección de recepción del producto</w:t>
-      </w:r>
-    </w:p>
-    <w:p>
-      <w:pPr>
-        <w:pStyle w:val="Prrafodelista"/>
-        <w:numPr>
-          <w:ilvl w:val="0"/>
-          <w:numId w:val="2"/>
-        </w:numPr>
-      </w:pPr>
-      <w:r>
-        <w:rPr>
-          <w:rFonts w:ascii="Source Sans Pro" w:hAnsi="Source Sans Pro"/>
-          <w:sz w:val="21"/>
-          <w:szCs w:val="21"/>
-          <w:shd w:val="clear" w:color="auto" w:fill="FFFFFF"/>
-        </w:rPr>
         <w:t>Realizar la transacción</w:t>
       </w:r>
     </w:p>
@@ -854,12 +1129,79 @@
       <w:pPr>
         <w:pStyle w:val="Prrafodelista"/>
         <w:numPr>
+          <w:ilvl w:val="1"/>
+          <w:numId w:val="3"/>
+        </w:numPr>
+      </w:pPr>
+      <w:r>
+        <w:rPr>
+          <w:rFonts w:ascii="Source Sans Pro" w:hAnsi="Source Sans Pro"/>
+          <w:sz w:val="21"/>
+          <w:szCs w:val="21"/>
+          <w:shd w:val="clear" w:color="auto" w:fill="FFFFFF"/>
+        </w:rPr>
+        <w:lastRenderedPageBreak/>
+        <w:t>Boleta Generada</w:t>
+      </w:r>
+    </w:p>
+    <w:p>
+      <w:pPr>
+        <w:pStyle w:val="Prrafodelista"/>
+        <w:numPr>
+          <w:ilvl w:val="1"/>
+          <w:numId w:val="3"/>
+        </w:numPr>
+      </w:pPr>
+      <w:r>
+        <w:rPr>
+          <w:rFonts w:ascii="Source Sans Pro" w:hAnsi="Source Sans Pro"/>
+          <w:sz w:val="21"/>
+          <w:szCs w:val="21"/>
+          <w:shd w:val="clear" w:color="auto" w:fill="FFFFFF"/>
+        </w:rPr>
+        <w:t>Producto Despachado</w:t>
+      </w:r>
+    </w:p>
+    <w:p>
+      <w:pPr>
+        <w:pStyle w:val="Prrafodelista"/>
+        <w:numPr>
+          <w:ilvl w:val="1"/>
+          <w:numId w:val="3"/>
+        </w:numPr>
+      </w:pPr>
+      <w:r>
+        <w:rPr>
+          <w:rFonts w:ascii="Source Sans Pro" w:hAnsi="Source Sans Pro"/>
+          <w:sz w:val="21"/>
+          <w:szCs w:val="21"/>
+          <w:shd w:val="clear" w:color="auto" w:fill="FFFFFF"/>
+        </w:rPr>
+        <w:t>Compra Confirmada</w:t>
+      </w:r>
+    </w:p>
+    <w:p>
+      <w:pPr>
+        <w:pStyle w:val="Prrafodelista"/>
+        <w:numPr>
           <w:ilvl w:val="0"/>
           <w:numId w:val="3"/>
         </w:numPr>
       </w:pPr>
       <w:r>
         <w:t>Pedido rechazado</w:t>
+      </w:r>
+    </w:p>
+    <w:p>
+      <w:pPr>
+        <w:pStyle w:val="Prrafodelista"/>
+        <w:numPr>
+          <w:ilvl w:val="0"/>
+          <w:numId w:val="3"/>
+        </w:numPr>
+      </w:pPr>
+      <w:r>
+        <w:t>Pedido anulado</w:t>
       </w:r>
     </w:p>
     <w:sectPr>
@@ -890,7 +1232,7 @@
         <w:rFonts w:ascii="Symbol" w:hAnsi="Symbol" w:hint="default"/>
       </w:rPr>
     </w:lvl>
-    <w:lvl w:ilvl="1" w:tplc="340A0003" w:tentative="1">
+    <w:lvl w:ilvl="1" w:tplc="340A0003">
       <w:start w:val="1"/>
       <w:numFmt w:val="bullet"/>
       <w:lvlText w:val="o"/>
@@ -1116,7 +1458,7 @@
         <w:rFonts w:ascii="Symbol" w:hAnsi="Symbol" w:hint="default"/>
       </w:rPr>
     </w:lvl>
-    <w:lvl w:ilvl="1" w:tplc="340A0003" w:tentative="1">
+    <w:lvl w:ilvl="1" w:tplc="340A0003">
       <w:start w:val="1"/>
       <w:numFmt w:val="bullet"/>
       <w:lvlText w:val="o"/>
@@ -1128,7 +1470,7 @@
         <w:rFonts w:ascii="Courier New" w:hAnsi="Courier New" w:cs="Courier New" w:hint="default"/>
       </w:rPr>
     </w:lvl>
-    <w:lvl w:ilvl="2" w:tplc="340A0005" w:tentative="1">
+    <w:lvl w:ilvl="2" w:tplc="340A0005">
       <w:start w:val="1"/>
       <w:numFmt w:val="bullet"/>
       <w:lvlText w:val=""/>

</xml_diff>